<commit_message>
Progress Update, In Case of Need
</commit_message>
<xml_diff>
--- a/Lab7/Danison - Lab 7.docx
+++ b/Lab7/Danison - Lab 7.docx
@@ -181,18 +181,20 @@
         <w:spacing w:line="480" w:lineRule="auto"/>
         <w:rPr>
           <w:rFonts w:ascii="Times New Roman" w:hAnsi="Times New Roman" w:cs="Times New Roman"/>
-          <w:sz w:val="24"/>
-          <w:szCs w:val="24"/>
-        </w:rPr>
-      </w:pPr>
-      <w:r>
-        <w:rPr>
-          <w:rFonts w:ascii="Times New Roman" w:hAnsi="Times New Roman" w:cs="Times New Roman"/>
           <w:b/>
           <w:bCs/>
           <w:sz w:val="24"/>
           <w:szCs w:val="24"/>
         </w:rPr>
+      </w:pPr>
+      <w:r>
+        <w:rPr>
+          <w:rFonts w:ascii="Times New Roman" w:hAnsi="Times New Roman" w:cs="Times New Roman"/>
+          <w:b/>
+          <w:bCs/>
+          <w:sz w:val="24"/>
+          <w:szCs w:val="24"/>
+        </w:rPr>
         <w:lastRenderedPageBreak/>
         <w:t>Goal</w:t>
       </w:r>
@@ -212,6 +214,24 @@
         <w:spacing w:line="480" w:lineRule="auto"/>
         <w:rPr>
           <w:rFonts w:ascii="Times New Roman" w:hAnsi="Times New Roman" w:cs="Times New Roman"/>
+          <w:sz w:val="24"/>
+          <w:szCs w:val="24"/>
+        </w:rPr>
+      </w:pPr>
+      <w:r>
+        <w:rPr>
+          <w:rFonts w:ascii="Times New Roman" w:hAnsi="Times New Roman" w:cs="Times New Roman"/>
+          <w:sz w:val="24"/>
+          <w:szCs w:val="24"/>
+        </w:rPr>
+        <w:t xml:space="preserve">This lab was to learn about Agil and SCRUM project management process as well as how they can be implemented into future embedded system projects. </w:t>
+      </w:r>
+    </w:p>
+    <w:p>
+      <w:pPr>
+        <w:spacing w:line="480" w:lineRule="auto"/>
+        <w:rPr>
+          <w:rFonts w:ascii="Times New Roman" w:hAnsi="Times New Roman" w:cs="Times New Roman"/>
           <w:b/>
           <w:bCs/>
           <w:sz w:val="24"/>
@@ -237,6 +257,313 @@
           <w:szCs w:val="24"/>
         </w:rPr>
         <w:t>:</w:t>
+      </w:r>
+    </w:p>
+    <w:p>
+      <w:pPr>
+        <w:pStyle w:val="ListParagraph"/>
+        <w:numPr>
+          <w:ilvl w:val="0"/>
+          <w:numId w:val="7"/>
+        </w:numPr>
+        <w:spacing w:line="480" w:lineRule="auto"/>
+        <w:rPr>
+          <w:rFonts w:ascii="Times New Roman" w:hAnsi="Times New Roman" w:cs="Times New Roman"/>
+          <w:sz w:val="24"/>
+          <w:szCs w:val="24"/>
+        </w:rPr>
+      </w:pPr>
+      <w:r>
+        <w:rPr>
+          <w:rFonts w:ascii="Times New Roman" w:hAnsi="Times New Roman" w:cs="Times New Roman"/>
+          <w:sz w:val="24"/>
+          <w:szCs w:val="24"/>
+        </w:rPr>
+        <w:t>Agile Philosophy</w:t>
+      </w:r>
+    </w:p>
+    <w:p>
+      <w:pPr>
+        <w:pStyle w:val="ListParagraph"/>
+        <w:numPr>
+          <w:ilvl w:val="1"/>
+          <w:numId w:val="7"/>
+        </w:numPr>
+        <w:spacing w:line="480" w:lineRule="auto"/>
+        <w:rPr>
+          <w:rFonts w:ascii="Times New Roman" w:hAnsi="Times New Roman" w:cs="Times New Roman"/>
+          <w:sz w:val="24"/>
+          <w:szCs w:val="24"/>
+        </w:rPr>
+      </w:pPr>
+      <w:r>
+        <w:rPr>
+          <w:rFonts w:ascii="Times New Roman" w:hAnsi="Times New Roman" w:cs="Times New Roman"/>
+          <w:sz w:val="24"/>
+          <w:szCs w:val="24"/>
+        </w:rPr>
+        <w:t>Agile is a mindset that emphasizes iterative development, customer collaboration and customization, and adaptability over stiff fixed planning.</w:t>
+      </w:r>
+    </w:p>
+    <w:p>
+      <w:pPr>
+        <w:pStyle w:val="ListParagraph"/>
+        <w:numPr>
+          <w:ilvl w:val="1"/>
+          <w:numId w:val="7"/>
+        </w:numPr>
+        <w:spacing w:line="480" w:lineRule="auto"/>
+        <w:rPr>
+          <w:rFonts w:ascii="Times New Roman" w:hAnsi="Times New Roman" w:cs="Times New Roman"/>
+          <w:sz w:val="24"/>
+          <w:szCs w:val="24"/>
+        </w:rPr>
+      </w:pPr>
+      <w:r>
+        <w:rPr>
+          <w:rFonts w:ascii="Times New Roman" w:hAnsi="Times New Roman" w:cs="Times New Roman"/>
+          <w:sz w:val="24"/>
+          <w:szCs w:val="24"/>
+        </w:rPr>
+        <w:t>Some of the core values are as follows:</w:t>
+      </w:r>
+    </w:p>
+    <w:p>
+      <w:pPr>
+        <w:pStyle w:val="ListParagraph"/>
+        <w:numPr>
+          <w:ilvl w:val="2"/>
+          <w:numId w:val="7"/>
+        </w:numPr>
+        <w:spacing w:line="480" w:lineRule="auto"/>
+        <w:rPr>
+          <w:rFonts w:ascii="Times New Roman" w:hAnsi="Times New Roman" w:cs="Times New Roman"/>
+          <w:sz w:val="24"/>
+          <w:szCs w:val="24"/>
+        </w:rPr>
+      </w:pPr>
+      <w:r>
+        <w:rPr>
+          <w:rFonts w:ascii="Times New Roman" w:hAnsi="Times New Roman" w:cs="Times New Roman"/>
+          <w:sz w:val="24"/>
+          <w:szCs w:val="24"/>
+        </w:rPr>
+        <w:t>Individuals and interactions are preferred over processes and other tools.</w:t>
+      </w:r>
+    </w:p>
+    <w:p>
+      <w:pPr>
+        <w:pStyle w:val="ListParagraph"/>
+        <w:numPr>
+          <w:ilvl w:val="2"/>
+          <w:numId w:val="7"/>
+        </w:numPr>
+        <w:spacing w:line="480" w:lineRule="auto"/>
+        <w:rPr>
+          <w:rFonts w:ascii="Times New Roman" w:hAnsi="Times New Roman" w:cs="Times New Roman"/>
+          <w:sz w:val="24"/>
+          <w:szCs w:val="24"/>
+        </w:rPr>
+      </w:pPr>
+      <w:r>
+        <w:rPr>
+          <w:rFonts w:ascii="Times New Roman" w:hAnsi="Times New Roman" w:cs="Times New Roman"/>
+          <w:sz w:val="24"/>
+          <w:szCs w:val="24"/>
+        </w:rPr>
+        <w:t>Creating w</w:t>
+      </w:r>
+      <w:r>
+        <w:rPr>
+          <w:rFonts w:ascii="Times New Roman" w:hAnsi="Times New Roman" w:cs="Times New Roman"/>
+          <w:sz w:val="24"/>
+          <w:szCs w:val="24"/>
+        </w:rPr>
+        <w:t>orking software over comprehensive documentation.</w:t>
+      </w:r>
+    </w:p>
+    <w:p>
+      <w:pPr>
+        <w:pStyle w:val="ListParagraph"/>
+        <w:numPr>
+          <w:ilvl w:val="2"/>
+          <w:numId w:val="7"/>
+        </w:numPr>
+        <w:spacing w:line="480" w:lineRule="auto"/>
+        <w:rPr>
+          <w:rFonts w:ascii="Times New Roman" w:hAnsi="Times New Roman" w:cs="Times New Roman"/>
+          <w:sz w:val="24"/>
+          <w:szCs w:val="24"/>
+        </w:rPr>
+      </w:pPr>
+      <w:r>
+        <w:rPr>
+          <w:rFonts w:ascii="Times New Roman" w:hAnsi="Times New Roman" w:cs="Times New Roman"/>
+          <w:sz w:val="24"/>
+          <w:szCs w:val="24"/>
+        </w:rPr>
+        <w:t>Having customer collaboration over contract negotiation.</w:t>
+      </w:r>
+    </w:p>
+    <w:p>
+      <w:pPr>
+        <w:pStyle w:val="ListParagraph"/>
+        <w:numPr>
+          <w:ilvl w:val="2"/>
+          <w:numId w:val="7"/>
+        </w:numPr>
+        <w:spacing w:line="480" w:lineRule="auto"/>
+        <w:rPr>
+          <w:rFonts w:ascii="Times New Roman" w:hAnsi="Times New Roman" w:cs="Times New Roman"/>
+          <w:sz w:val="24"/>
+          <w:szCs w:val="24"/>
+        </w:rPr>
+      </w:pPr>
+      <w:r>
+        <w:rPr>
+          <w:rFonts w:ascii="Times New Roman" w:hAnsi="Times New Roman" w:cs="Times New Roman"/>
+          <w:sz w:val="24"/>
+          <w:szCs w:val="24"/>
+        </w:rPr>
+        <w:t>Responding to change over following a fixed plan.</w:t>
+      </w:r>
+    </w:p>
+    <w:p>
+      <w:pPr>
+        <w:pStyle w:val="ListParagraph"/>
+        <w:numPr>
+          <w:ilvl w:val="1"/>
+          <w:numId w:val="7"/>
+        </w:numPr>
+        <w:spacing w:line="480" w:lineRule="auto"/>
+        <w:rPr>
+          <w:rFonts w:ascii="Times New Roman" w:hAnsi="Times New Roman" w:cs="Times New Roman"/>
+          <w:sz w:val="24"/>
+          <w:szCs w:val="24"/>
+        </w:rPr>
+      </w:pPr>
+      <w:r>
+        <w:rPr>
+          <w:rFonts w:ascii="Times New Roman" w:hAnsi="Times New Roman" w:cs="Times New Roman"/>
+          <w:sz w:val="24"/>
+          <w:szCs w:val="24"/>
+        </w:rPr>
+        <w:t>Key principles include:</w:t>
+      </w:r>
+    </w:p>
+    <w:p>
+      <w:pPr>
+        <w:pStyle w:val="ListParagraph"/>
+        <w:numPr>
+          <w:ilvl w:val="2"/>
+          <w:numId w:val="7"/>
+        </w:numPr>
+        <w:spacing w:line="480" w:lineRule="auto"/>
+        <w:rPr>
+          <w:rFonts w:ascii="Times New Roman" w:hAnsi="Times New Roman" w:cs="Times New Roman"/>
+          <w:sz w:val="24"/>
+          <w:szCs w:val="24"/>
+        </w:rPr>
+      </w:pPr>
+      <w:r>
+        <w:rPr>
+          <w:rFonts w:ascii="Times New Roman" w:hAnsi="Times New Roman" w:cs="Times New Roman"/>
+          <w:sz w:val="24"/>
+          <w:szCs w:val="24"/>
+        </w:rPr>
+        <w:t>Continuous Feedback</w:t>
+      </w:r>
+    </w:p>
+    <w:p>
+      <w:pPr>
+        <w:pStyle w:val="ListParagraph"/>
+        <w:numPr>
+          <w:ilvl w:val="2"/>
+          <w:numId w:val="7"/>
+        </w:numPr>
+        <w:spacing w:line="480" w:lineRule="auto"/>
+        <w:rPr>
+          <w:rFonts w:ascii="Times New Roman" w:hAnsi="Times New Roman" w:cs="Times New Roman"/>
+          <w:sz w:val="24"/>
+          <w:szCs w:val="24"/>
+        </w:rPr>
+      </w:pPr>
+      <w:r>
+        <w:rPr>
+          <w:rFonts w:ascii="Times New Roman" w:hAnsi="Times New Roman" w:cs="Times New Roman"/>
+          <w:sz w:val="24"/>
+          <w:szCs w:val="24"/>
+        </w:rPr>
+        <w:t>Sustainable Development</w:t>
+      </w:r>
+    </w:p>
+    <w:p>
+      <w:pPr>
+        <w:pStyle w:val="ListParagraph"/>
+        <w:numPr>
+          <w:ilvl w:val="2"/>
+          <w:numId w:val="7"/>
+        </w:numPr>
+        <w:spacing w:line="480" w:lineRule="auto"/>
+        <w:rPr>
+          <w:rFonts w:ascii="Times New Roman" w:hAnsi="Times New Roman" w:cs="Times New Roman"/>
+          <w:sz w:val="24"/>
+          <w:szCs w:val="24"/>
+        </w:rPr>
+      </w:pPr>
+      <w:r>
+        <w:rPr>
+          <w:rFonts w:ascii="Times New Roman" w:hAnsi="Times New Roman" w:cs="Times New Roman"/>
+          <w:sz w:val="24"/>
+          <w:szCs w:val="24"/>
+        </w:rPr>
+        <w:t>Delivering Working Increments frequently.</w:t>
+      </w:r>
+    </w:p>
+    <w:p>
+      <w:pPr>
+        <w:pStyle w:val="ListParagraph"/>
+        <w:numPr>
+          <w:ilvl w:val="0"/>
+          <w:numId w:val="7"/>
+        </w:numPr>
+        <w:spacing w:line="480" w:lineRule="auto"/>
+        <w:rPr>
+          <w:rFonts w:ascii="Times New Roman" w:hAnsi="Times New Roman" w:cs="Times New Roman"/>
+          <w:sz w:val="24"/>
+          <w:szCs w:val="24"/>
+        </w:rPr>
+      </w:pPr>
+      <w:r>
+        <w:rPr>
+          <w:rFonts w:ascii="Times New Roman" w:hAnsi="Times New Roman" w:cs="Times New Roman"/>
+          <w:sz w:val="24"/>
+          <w:szCs w:val="24"/>
+        </w:rPr>
+        <w:t>Scrum Framework</w:t>
+      </w:r>
+    </w:p>
+    <w:p>
+      <w:pPr>
+        <w:pStyle w:val="ListParagraph"/>
+        <w:numPr>
+          <w:ilvl w:val="1"/>
+          <w:numId w:val="7"/>
+        </w:numPr>
+        <w:spacing w:line="480" w:lineRule="auto"/>
+        <w:rPr>
+          <w:rFonts w:ascii="Times New Roman" w:hAnsi="Times New Roman" w:cs="Times New Roman"/>
+          <w:sz w:val="24"/>
+          <w:szCs w:val="24"/>
+        </w:rPr>
+      </w:pPr>
+      <w:r>
+        <w:rPr>
+          <w:rFonts w:ascii="Times New Roman" w:hAnsi="Times New Roman" w:cs="Times New Roman"/>
+          <w:sz w:val="24"/>
+          <w:szCs w:val="24"/>
+        </w:rPr>
+        <w:t>Scrum is an Agile subset that focuses more on interactive progress through fixed-length cycles called Sprints. These sprints typically last anywhere from 2-4 weeks.</w:t>
       </w:r>
     </w:p>
     <w:p>
@@ -305,6 +632,92 @@
 <file path=word/numbering.xml><?xml version="1.0" encoding="utf-8"?>
 <w:numbering xmlns:wpc="http://schemas.microsoft.com/office/word/2010/wordprocessingCanvas" xmlns:cx="http://schemas.microsoft.com/office/drawing/2014/chartex" xmlns:cx1="http://schemas.microsoft.com/office/drawing/2015/9/8/chartex" xmlns:cx2="http://schemas.microsoft.com/office/drawing/2015/10/21/chartex" xmlns:cx3="http://schemas.microsoft.com/office/drawing/2016/5/9/chartex" xmlns:cx4="http://schemas.microsoft.com/office/drawing/2016/5/10/chartex" xmlns:cx5="http://schemas.microsoft.com/office/drawing/2016/5/11/chartex" xmlns:cx6="http://schemas.microsoft.com/office/drawing/2016/5/12/chartex" xmlns:cx7="http://schemas.microsoft.com/office/drawing/2016/5/13/chartex" xmlns:cx8="http://schemas.microsoft.com/office/drawing/2016/5/14/chartex" xmlns:mc="http://schemas.openxmlformats.org/markup-compatibility/2006" xmlns:aink="http://schemas.microsoft.com/office/drawing/2016/ink" xmlns:am3d="http://schemas.microsoft.com/office/drawing/2017/model3d" xmlns:o="urn:schemas-microsoft-com:office:office" xmlns:oel="http://schemas.microsoft.com/office/2019/extlst" xmlns:r="http://schemas.openxmlformats.org/officeDocument/2006/relationships" xmlns:m="http://schemas.openxmlformats.org/officeDocument/2006/math" xmlns:v="urn:schemas-microsoft-com:vml" xmlns:wp14="http://schemas.microsoft.com/office/word/2010/wordprocessingDrawing" xmlns:wp="http://schemas.openxmlformats.org/drawingml/2006/wordprocessingDrawing" xmlns:w10="urn:schemas-microsoft-com:office:word" xmlns:w="http://schemas.openxmlformats.org/wordprocessingml/2006/main" xmlns:w14="http://schemas.microsoft.com/office/word/2010/wordml" xmlns:w15="http://schemas.microsoft.com/office/word/2012/wordml" xmlns:w16cex="http://schemas.microsoft.com/office/word/2018/wordml/cex" xmlns:w16cid="http://schemas.microsoft.com/office/word/2016/wordml/cid" xmlns:w16="http://schemas.microsoft.com/office/word/2018/wordml" xmlns:w16du="http://schemas.microsoft.com/office/word/2023/wordml/word16du" xmlns:w16sdtdh="http://schemas.microsoft.com/office/word/2020/wordml/sdtdatahash" xmlns:w16sdtfl="http://schemas.microsoft.com/office/word/2024/wordml/sdtformatlock" xmlns:w16se="http://schemas.microsoft.com/office/word/2015/wordml/symex" xmlns:wpg="http://schemas.microsoft.com/office/word/2010/wordprocessingGroup" xmlns:wpi="http://schemas.microsoft.com/office/word/2010/wordprocessingInk" xmlns:wne="http://schemas.microsoft.com/office/word/2006/wordml" xmlns:wps="http://schemas.microsoft.com/office/word/2010/wordprocessingShape" mc:Ignorable="w14 w15 w16se w16cid w16 w16cex w16sdtdh w16sdtfl w16du wp14">
   <w:abstractNum w:abstractNumId="0" w15:restartNumberingAfterBreak="0">
+    <w:nsid w:val="08D625B0"/>
+    <w:multiLevelType w:val="hybridMultilevel"/>
+    <w:tmpl w:val="08FAC17A"/>
+    <w:lvl w:ilvl="0" w:tplc="0409000F">
+      <w:start w:val="1"/>
+      <w:numFmt w:val="decimal"/>
+      <w:lvlText w:val="%1."/>
+      <w:lvlJc w:val="left"/>
+      <w:pPr>
+        <w:ind w:left="720" w:hanging="360"/>
+      </w:pPr>
+    </w:lvl>
+    <w:lvl w:ilvl="1" w:tplc="04090019">
+      <w:start w:val="1"/>
+      <w:numFmt w:val="lowerLetter"/>
+      <w:lvlText w:val="%2."/>
+      <w:lvlJc w:val="left"/>
+      <w:pPr>
+        <w:ind w:left="1440" w:hanging="360"/>
+      </w:pPr>
+    </w:lvl>
+    <w:lvl w:ilvl="2" w:tplc="0409001B">
+      <w:start w:val="1"/>
+      <w:numFmt w:val="lowerRoman"/>
+      <w:lvlText w:val="%3."/>
+      <w:lvlJc w:val="right"/>
+      <w:pPr>
+        <w:ind w:left="2160" w:hanging="180"/>
+      </w:pPr>
+    </w:lvl>
+    <w:lvl w:ilvl="3" w:tplc="0409000F" w:tentative="1">
+      <w:start w:val="1"/>
+      <w:numFmt w:val="decimal"/>
+      <w:lvlText w:val="%4."/>
+      <w:lvlJc w:val="left"/>
+      <w:pPr>
+        <w:ind w:left="2880" w:hanging="360"/>
+      </w:pPr>
+    </w:lvl>
+    <w:lvl w:ilvl="4" w:tplc="04090019" w:tentative="1">
+      <w:start w:val="1"/>
+      <w:numFmt w:val="lowerLetter"/>
+      <w:lvlText w:val="%5."/>
+      <w:lvlJc w:val="left"/>
+      <w:pPr>
+        <w:ind w:left="3600" w:hanging="360"/>
+      </w:pPr>
+    </w:lvl>
+    <w:lvl w:ilvl="5" w:tplc="0409001B" w:tentative="1">
+      <w:start w:val="1"/>
+      <w:numFmt w:val="lowerRoman"/>
+      <w:lvlText w:val="%6."/>
+      <w:lvlJc w:val="right"/>
+      <w:pPr>
+        <w:ind w:left="4320" w:hanging="180"/>
+      </w:pPr>
+    </w:lvl>
+    <w:lvl w:ilvl="6" w:tplc="0409000F" w:tentative="1">
+      <w:start w:val="1"/>
+      <w:numFmt w:val="decimal"/>
+      <w:lvlText w:val="%7."/>
+      <w:lvlJc w:val="left"/>
+      <w:pPr>
+        <w:ind w:left="5040" w:hanging="360"/>
+      </w:pPr>
+    </w:lvl>
+    <w:lvl w:ilvl="7" w:tplc="04090019" w:tentative="1">
+      <w:start w:val="1"/>
+      <w:numFmt w:val="lowerLetter"/>
+      <w:lvlText w:val="%8."/>
+      <w:lvlJc w:val="left"/>
+      <w:pPr>
+        <w:ind w:left="5760" w:hanging="360"/>
+      </w:pPr>
+    </w:lvl>
+    <w:lvl w:ilvl="8" w:tplc="0409001B" w:tentative="1">
+      <w:start w:val="1"/>
+      <w:numFmt w:val="lowerRoman"/>
+      <w:lvlText w:val="%9."/>
+      <w:lvlJc w:val="right"/>
+      <w:pPr>
+        <w:ind w:left="6480" w:hanging="180"/>
+      </w:pPr>
+    </w:lvl>
+  </w:abstractNum>
+  <w:abstractNum w:abstractNumId="1" w15:restartNumberingAfterBreak="0">
     <w:nsid w:val="17E42E9E"/>
     <w:multiLevelType w:val="hybridMultilevel"/>
     <w:tmpl w:val="1A86C60C"/>
@@ -417,7 +830,7 @@
       </w:rPr>
     </w:lvl>
   </w:abstractNum>
-  <w:abstractNum w:abstractNumId="1" w15:restartNumberingAfterBreak="0">
+  <w:abstractNum w:abstractNumId="2" w15:restartNumberingAfterBreak="0">
     <w:nsid w:val="4BB651FA"/>
     <w:multiLevelType w:val="hybridMultilevel"/>
     <w:tmpl w:val="70D2969A"/>
@@ -503,7 +916,7 @@
       </w:pPr>
     </w:lvl>
   </w:abstractNum>
-  <w:abstractNum w:abstractNumId="2" w15:restartNumberingAfterBreak="0">
+  <w:abstractNum w:abstractNumId="3" w15:restartNumberingAfterBreak="0">
     <w:nsid w:val="529A3330"/>
     <w:multiLevelType w:val="hybridMultilevel"/>
     <w:tmpl w:val="E94472F0"/>
@@ -589,7 +1002,93 @@
       </w:pPr>
     </w:lvl>
   </w:abstractNum>
-  <w:abstractNum w:abstractNumId="3" w15:restartNumberingAfterBreak="0">
+  <w:abstractNum w:abstractNumId="4" w15:restartNumberingAfterBreak="0">
+    <w:nsid w:val="529D279B"/>
+    <w:multiLevelType w:val="hybridMultilevel"/>
+    <w:tmpl w:val="4DA2A732"/>
+    <w:lvl w:ilvl="0" w:tplc="0409000F">
+      <w:start w:val="1"/>
+      <w:numFmt w:val="decimal"/>
+      <w:lvlText w:val="%1."/>
+      <w:lvlJc w:val="left"/>
+      <w:pPr>
+        <w:ind w:left="720" w:hanging="360"/>
+      </w:pPr>
+    </w:lvl>
+    <w:lvl w:ilvl="1" w:tplc="04090019" w:tentative="1">
+      <w:start w:val="1"/>
+      <w:numFmt w:val="lowerLetter"/>
+      <w:lvlText w:val="%2."/>
+      <w:lvlJc w:val="left"/>
+      <w:pPr>
+        <w:ind w:left="1440" w:hanging="360"/>
+      </w:pPr>
+    </w:lvl>
+    <w:lvl w:ilvl="2" w:tplc="0409001B" w:tentative="1">
+      <w:start w:val="1"/>
+      <w:numFmt w:val="lowerRoman"/>
+      <w:lvlText w:val="%3."/>
+      <w:lvlJc w:val="right"/>
+      <w:pPr>
+        <w:ind w:left="2160" w:hanging="180"/>
+      </w:pPr>
+    </w:lvl>
+    <w:lvl w:ilvl="3" w:tplc="0409000F" w:tentative="1">
+      <w:start w:val="1"/>
+      <w:numFmt w:val="decimal"/>
+      <w:lvlText w:val="%4."/>
+      <w:lvlJc w:val="left"/>
+      <w:pPr>
+        <w:ind w:left="2880" w:hanging="360"/>
+      </w:pPr>
+    </w:lvl>
+    <w:lvl w:ilvl="4" w:tplc="04090019" w:tentative="1">
+      <w:start w:val="1"/>
+      <w:numFmt w:val="lowerLetter"/>
+      <w:lvlText w:val="%5."/>
+      <w:lvlJc w:val="left"/>
+      <w:pPr>
+        <w:ind w:left="3600" w:hanging="360"/>
+      </w:pPr>
+    </w:lvl>
+    <w:lvl w:ilvl="5" w:tplc="0409001B" w:tentative="1">
+      <w:start w:val="1"/>
+      <w:numFmt w:val="lowerRoman"/>
+      <w:lvlText w:val="%6."/>
+      <w:lvlJc w:val="right"/>
+      <w:pPr>
+        <w:ind w:left="4320" w:hanging="180"/>
+      </w:pPr>
+    </w:lvl>
+    <w:lvl w:ilvl="6" w:tplc="0409000F" w:tentative="1">
+      <w:start w:val="1"/>
+      <w:numFmt w:val="decimal"/>
+      <w:lvlText w:val="%7."/>
+      <w:lvlJc w:val="left"/>
+      <w:pPr>
+        <w:ind w:left="5040" w:hanging="360"/>
+      </w:pPr>
+    </w:lvl>
+    <w:lvl w:ilvl="7" w:tplc="04090019" w:tentative="1">
+      <w:start w:val="1"/>
+      <w:numFmt w:val="lowerLetter"/>
+      <w:lvlText w:val="%8."/>
+      <w:lvlJc w:val="left"/>
+      <w:pPr>
+        <w:ind w:left="5760" w:hanging="360"/>
+      </w:pPr>
+    </w:lvl>
+    <w:lvl w:ilvl="8" w:tplc="0409001B" w:tentative="1">
+      <w:start w:val="1"/>
+      <w:numFmt w:val="lowerRoman"/>
+      <w:lvlText w:val="%9."/>
+      <w:lvlJc w:val="right"/>
+      <w:pPr>
+        <w:ind w:left="6480" w:hanging="180"/>
+      </w:pPr>
+    </w:lvl>
+  </w:abstractNum>
+  <w:abstractNum w:abstractNumId="5" w15:restartNumberingAfterBreak="0">
     <w:nsid w:val="5C8114BD"/>
     <w:multiLevelType w:val="hybridMultilevel"/>
     <w:tmpl w:val="AF365BC4"/>
@@ -702,7 +1201,7 @@
       </w:rPr>
     </w:lvl>
   </w:abstractNum>
-  <w:abstractNum w:abstractNumId="4" w15:restartNumberingAfterBreak="0">
+  <w:abstractNum w:abstractNumId="6" w15:restartNumberingAfterBreak="0">
     <w:nsid w:val="6F305D6E"/>
     <w:multiLevelType w:val="hybridMultilevel"/>
     <w:tmpl w:val="1F5EDAE0"/>
@@ -789,19 +1288,25 @@
     </w:lvl>
   </w:abstractNum>
   <w:num w:numId="1" w16cid:durableId="940801946">
-    <w:abstractNumId w:val="0"/>
+    <w:abstractNumId w:val="1"/>
   </w:num>
   <w:num w:numId="2" w16cid:durableId="1996956596">
+    <w:abstractNumId w:val="6"/>
+  </w:num>
+  <w:num w:numId="3" w16cid:durableId="595213234">
+    <w:abstractNumId w:val="3"/>
+  </w:num>
+  <w:num w:numId="4" w16cid:durableId="1657687143">
+    <w:abstractNumId w:val="5"/>
+  </w:num>
+  <w:num w:numId="5" w16cid:durableId="616642241">
+    <w:abstractNumId w:val="2"/>
+  </w:num>
+  <w:num w:numId="6" w16cid:durableId="67922535">
     <w:abstractNumId w:val="4"/>
   </w:num>
-  <w:num w:numId="3" w16cid:durableId="595213234">
-    <w:abstractNumId w:val="2"/>
-  </w:num>
-  <w:num w:numId="4" w16cid:durableId="1657687143">
-    <w:abstractNumId w:val="3"/>
-  </w:num>
-  <w:num w:numId="5" w16cid:durableId="616642241">
-    <w:abstractNumId w:val="1"/>
+  <w:num w:numId="7" w16cid:durableId="378017623">
+    <w:abstractNumId w:val="0"/>
   </w:num>
 </w:numbering>
 </file>

</xml_diff>

<commit_message>
Finished Lab 7 Report
</commit_message>
<xml_diff>
--- a/Lab7/Danison - Lab 7.docx
+++ b/Lab7/Danison - Lab 7.docx
@@ -114,15 +114,7 @@
           <w:sz w:val="24"/>
           <w:szCs w:val="24"/>
         </w:rPr>
-        <w:t xml:space="preserve">ECET 32900 – Lab </w:t>
-      </w:r>
-      <w:r>
-        <w:rPr>
-          <w:rFonts w:ascii="Times New Roman" w:hAnsi="Times New Roman" w:cs="Times New Roman"/>
-          <w:sz w:val="24"/>
-          <w:szCs w:val="24"/>
-        </w:rPr>
-        <w:t>7</w:t>
+        <w:t>ECET 32900 – Lab 7</w:t>
       </w:r>
     </w:p>
     <w:p>
@@ -141,31 +133,7 @@
           <w:sz w:val="24"/>
           <w:szCs w:val="24"/>
         </w:rPr>
-        <w:t>03</w:t>
-      </w:r>
-      <w:r>
-        <w:rPr>
-          <w:rFonts w:ascii="Times New Roman" w:hAnsi="Times New Roman" w:cs="Times New Roman"/>
-          <w:sz w:val="24"/>
-          <w:szCs w:val="24"/>
-        </w:rPr>
-        <w:t>/</w:t>
-      </w:r>
-      <w:r>
-        <w:rPr>
-          <w:rFonts w:ascii="Times New Roman" w:hAnsi="Times New Roman" w:cs="Times New Roman"/>
-          <w:sz w:val="24"/>
-          <w:szCs w:val="24"/>
-        </w:rPr>
-        <w:t>13</w:t>
-      </w:r>
-      <w:r>
-        <w:rPr>
-          <w:rFonts w:ascii="Times New Roman" w:hAnsi="Times New Roman" w:cs="Times New Roman"/>
-          <w:sz w:val="24"/>
-          <w:szCs w:val="24"/>
-        </w:rPr>
-        <w:t>/2025</w:t>
+        <w:t>03/13/2025</w:t>
       </w:r>
       <w:r>
         <w:rPr>
@@ -196,17 +164,7 @@
           <w:szCs w:val="24"/>
         </w:rPr>
         <w:lastRenderedPageBreak/>
-        <w:t>Goal</w:t>
-      </w:r>
-      <w:r>
-        <w:rPr>
-          <w:rFonts w:ascii="Times New Roman" w:hAnsi="Times New Roman" w:cs="Times New Roman"/>
-          <w:b/>
-          <w:bCs/>
-          <w:sz w:val="24"/>
-          <w:szCs w:val="24"/>
-        </w:rPr>
-        <w:t>:</w:t>
+        <w:t>Goal:</w:t>
       </w:r>
     </w:p>
     <w:p>
@@ -371,15 +329,7 @@
           <w:sz w:val="24"/>
           <w:szCs w:val="24"/>
         </w:rPr>
-        <w:t>Creating w</w:t>
-      </w:r>
-      <w:r>
-        <w:rPr>
-          <w:rFonts w:ascii="Times New Roman" w:hAnsi="Times New Roman" w:cs="Times New Roman"/>
-          <w:sz w:val="24"/>
-          <w:szCs w:val="24"/>
-        </w:rPr>
-        <w:t>orking software over comprehensive documentation.</w:t>
+        <w:t>Creating working software over comprehensive documentation.</w:t>
       </w:r>
     </w:p>
     <w:p>
@@ -1051,6 +1001,7 @@
     </w:p>
     <w:p>
       <w:pPr>
+        <w:spacing w:line="480" w:lineRule="auto"/>
         <w:rPr>
           <w:rFonts w:ascii="Times New Roman" w:hAnsi="Times New Roman" w:cs="Times New Roman"/>
           <w:b/>
@@ -1072,6 +1023,61 @@
     </w:p>
     <w:p>
       <w:pPr>
+        <w:spacing w:line="480" w:lineRule="auto"/>
+        <w:rPr>
+          <w:rFonts w:ascii="Times New Roman" w:hAnsi="Times New Roman" w:cs="Times New Roman"/>
+          <w:sz w:val="24"/>
+          <w:szCs w:val="24"/>
+        </w:rPr>
+      </w:pPr>
+      <w:r>
+        <w:rPr>
+          <w:rFonts w:ascii="Times New Roman" w:hAnsi="Times New Roman" w:cs="Times New Roman"/>
+          <w:sz w:val="24"/>
+          <w:szCs w:val="24"/>
+        </w:rPr>
+        <w:t>I learned that Agile and Scrum prioritize flexibility, teamwork, and incremental delivery enabling teams to effectively and efficiently adapt to changing requirements. The structured roles, events, and documentation in Scrum ensures accountability and transparency on projects.</w:t>
+      </w:r>
+    </w:p>
+    <w:p>
+      <w:pPr>
+        <w:spacing w:line="480" w:lineRule="auto"/>
+        <w:rPr>
+          <w:rFonts w:ascii="Times New Roman" w:hAnsi="Times New Roman" w:cs="Times New Roman"/>
+          <w:sz w:val="24"/>
+          <w:szCs w:val="24"/>
+        </w:rPr>
+      </w:pPr>
+    </w:p>
+    <w:p>
+      <w:pPr>
+        <w:spacing w:line="480" w:lineRule="auto"/>
+        <w:rPr>
+          <w:rFonts w:ascii="Times New Roman" w:hAnsi="Times New Roman" w:cs="Times New Roman"/>
+          <w:sz w:val="24"/>
+          <w:szCs w:val="24"/>
+        </w:rPr>
+      </w:pPr>
+      <w:r>
+        <w:rPr>
+          <w:rFonts w:ascii="Times New Roman" w:hAnsi="Times New Roman" w:cs="Times New Roman"/>
+          <w:sz w:val="24"/>
+          <w:szCs w:val="24"/>
+        </w:rPr>
+        <w:t>This can be used for future real-world embedded systems development projects</w:t>
+      </w:r>
+      <w:r>
+        <w:rPr>
+          <w:rFonts w:ascii="Times New Roman" w:hAnsi="Times New Roman" w:cs="Times New Roman"/>
+          <w:sz w:val="24"/>
+          <w:szCs w:val="24"/>
+        </w:rPr>
+        <w:t xml:space="preserve"> as the sprints allow for iterative hardware and software integrations. The adaptability of the Scrum framework is also great for addressing changing requirements incrementally without compromising the entire project.</w:t>
+      </w:r>
+    </w:p>
+    <w:p>
+      <w:pPr>
+        <w:spacing w:line="480" w:lineRule="auto"/>
         <w:rPr>
           <w:rFonts w:ascii="Times New Roman" w:hAnsi="Times New Roman" w:cs="Times New Roman"/>
           <w:b/>
@@ -1083,6 +1089,7 @@
     </w:p>
     <w:p>
       <w:pPr>
+        <w:spacing w:line="480" w:lineRule="auto"/>
         <w:rPr>
           <w:rFonts w:ascii="Times New Roman" w:hAnsi="Times New Roman" w:cs="Times New Roman"/>
           <w:b/>
@@ -1099,8 +1106,297 @@
           <w:sz w:val="24"/>
           <w:szCs w:val="24"/>
         </w:rPr>
+        <w:br w:type="page"/>
+      </w:r>
+    </w:p>
+    <w:p>
+      <w:pPr>
+        <w:spacing w:line="480" w:lineRule="auto"/>
+        <w:rPr>
+          <w:rFonts w:ascii="Times New Roman" w:hAnsi="Times New Roman" w:cs="Times New Roman"/>
+          <w:sz w:val="24"/>
+          <w:szCs w:val="24"/>
+        </w:rPr>
+      </w:pPr>
+      <w:r>
+        <w:rPr>
+          <w:rFonts w:ascii="Times New Roman" w:hAnsi="Times New Roman" w:cs="Times New Roman"/>
+          <w:sz w:val="24"/>
+          <w:szCs w:val="24"/>
+        </w:rPr>
+        <w:lastRenderedPageBreak/>
         <w:t>References</w:t>
       </w:r>
+    </w:p>
+    <w:p>
+      <w:pPr>
+        <w:spacing w:line="480" w:lineRule="auto"/>
+        <w:rPr>
+          <w:rFonts w:ascii="Times New Roman" w:hAnsi="Times New Roman" w:cs="Times New Roman"/>
+          <w:i/>
+          <w:iCs/>
+          <w:sz w:val="24"/>
+          <w:szCs w:val="24"/>
+        </w:rPr>
+      </w:pPr>
+      <w:proofErr w:type="spellStart"/>
+      <w:r>
+        <w:rPr>
+          <w:rFonts w:ascii="Times New Roman" w:hAnsi="Times New Roman" w:cs="Times New Roman"/>
+          <w:sz w:val="24"/>
+          <w:szCs w:val="24"/>
+        </w:rPr>
+        <w:t>Edureka</w:t>
+      </w:r>
+      <w:proofErr w:type="spellEnd"/>
+      <w:r>
+        <w:rPr>
+          <w:rFonts w:ascii="Times New Roman" w:hAnsi="Times New Roman" w:cs="Times New Roman"/>
+          <w:sz w:val="24"/>
+          <w:szCs w:val="24"/>
+        </w:rPr>
+        <w:t>. (2019, August 4). </w:t>
+      </w:r>
+      <w:r>
+        <w:rPr>
+          <w:rFonts w:ascii="Times New Roman" w:hAnsi="Times New Roman" w:cs="Times New Roman"/>
+          <w:i/>
+          <w:iCs/>
+          <w:sz w:val="24"/>
+          <w:szCs w:val="24"/>
+        </w:rPr>
+        <w:t>Agile Scrum Tutorial | Agile Scrum Project Management Process |</w:t>
+      </w:r>
+    </w:p>
+    <w:p>
+      <w:pPr>
+        <w:spacing w:line="480" w:lineRule="auto"/>
+        <w:ind w:firstLine="720"/>
+        <w:rPr>
+          <w:rFonts w:ascii="Times New Roman" w:hAnsi="Times New Roman" w:cs="Times New Roman"/>
+          <w:sz w:val="24"/>
+          <w:szCs w:val="24"/>
+        </w:rPr>
+      </w:pPr>
+      <w:r>
+        <w:rPr>
+          <w:rFonts w:ascii="Times New Roman" w:hAnsi="Times New Roman" w:cs="Times New Roman"/>
+          <w:i/>
+          <w:iCs/>
+          <w:sz w:val="24"/>
+          <w:szCs w:val="24"/>
+        </w:rPr>
+        <w:t>Agile Scrum Master Training</w:t>
+      </w:r>
+      <w:r>
+        <w:rPr>
+          <w:rFonts w:ascii="Times New Roman" w:hAnsi="Times New Roman" w:cs="Times New Roman"/>
+          <w:sz w:val="24"/>
+          <w:szCs w:val="24"/>
+        </w:rPr>
+        <w:t> [Video].</w:t>
+      </w:r>
+    </w:p>
+    <w:p>
+      <w:pPr>
+        <w:spacing w:line="480" w:lineRule="auto"/>
+        <w:ind w:left="720"/>
+        <w:rPr>
+          <w:rFonts w:ascii="Times New Roman" w:hAnsi="Times New Roman" w:cs="Times New Roman"/>
+          <w:sz w:val="24"/>
+          <w:szCs w:val="24"/>
+        </w:rPr>
+      </w:pPr>
+      <w:r>
+        <w:rPr>
+          <w:rFonts w:ascii="Times New Roman" w:hAnsi="Times New Roman" w:cs="Times New Roman"/>
+          <w:sz w:val="24"/>
+          <w:szCs w:val="24"/>
+        </w:rPr>
+        <w:t>YouTube. </w:t>
+      </w:r>
+      <w:hyperlink r:id="rId5" w:tgtFrame="_blank" w:history="1">
+        <w:r>
+          <w:rPr>
+            <w:rStyle w:val="Hyperlink"/>
+            <w:rFonts w:ascii="Times New Roman" w:hAnsi="Times New Roman" w:cs="Times New Roman"/>
+            <w:sz w:val="24"/>
+            <w:szCs w:val="24"/>
+          </w:rPr>
+          <w:t>https://www.youtube.com/watch?v=WUXXqiq04LI</w:t>
+        </w:r>
+      </w:hyperlink>
+    </w:p>
+    <w:p>
+      <w:pPr>
+        <w:spacing w:line="480" w:lineRule="auto"/>
+        <w:rPr>
+          <w:rFonts w:ascii="Times New Roman" w:hAnsi="Times New Roman" w:cs="Times New Roman"/>
+          <w:i/>
+          <w:iCs/>
+          <w:sz w:val="24"/>
+          <w:szCs w:val="24"/>
+        </w:rPr>
+      </w:pPr>
+      <w:proofErr w:type="spellStart"/>
+      <w:r>
+        <w:rPr>
+          <w:rFonts w:ascii="Times New Roman" w:hAnsi="Times New Roman" w:cs="Times New Roman"/>
+          <w:sz w:val="24"/>
+          <w:szCs w:val="24"/>
+        </w:rPr>
+        <w:t>Edureka</w:t>
+      </w:r>
+      <w:proofErr w:type="spellEnd"/>
+      <w:r>
+        <w:rPr>
+          <w:rFonts w:ascii="Times New Roman" w:hAnsi="Times New Roman" w:cs="Times New Roman"/>
+          <w:sz w:val="24"/>
+          <w:szCs w:val="24"/>
+        </w:rPr>
+        <w:t>. (2019, July 30). </w:t>
+      </w:r>
+      <w:r>
+        <w:rPr>
+          <w:rFonts w:ascii="Times New Roman" w:hAnsi="Times New Roman" w:cs="Times New Roman"/>
+          <w:i/>
+          <w:iCs/>
+          <w:sz w:val="24"/>
+          <w:szCs w:val="24"/>
+        </w:rPr>
+        <w:t>Top 50 Scrum Master Interview Questions and Answers | Scrum</w:t>
+      </w:r>
+    </w:p>
+    <w:p>
+      <w:pPr>
+        <w:spacing w:line="480" w:lineRule="auto"/>
+        <w:ind w:firstLine="720"/>
+        <w:rPr>
+          <w:rFonts w:ascii="Times New Roman" w:hAnsi="Times New Roman" w:cs="Times New Roman"/>
+          <w:sz w:val="24"/>
+          <w:szCs w:val="24"/>
+        </w:rPr>
+      </w:pPr>
+      <w:r>
+        <w:rPr>
+          <w:rFonts w:ascii="Times New Roman" w:hAnsi="Times New Roman" w:cs="Times New Roman"/>
+          <w:i/>
+          <w:iCs/>
+          <w:sz w:val="24"/>
+          <w:szCs w:val="24"/>
+        </w:rPr>
+        <w:t>Master Certification</w:t>
+      </w:r>
+      <w:r>
+        <w:rPr>
+          <w:rFonts w:ascii="Times New Roman" w:hAnsi="Times New Roman" w:cs="Times New Roman"/>
+          <w:sz w:val="24"/>
+          <w:szCs w:val="24"/>
+        </w:rPr>
+        <w:t> [Video].</w:t>
+      </w:r>
+      <w:r>
+        <w:rPr>
+          <w:rFonts w:ascii="Times New Roman" w:hAnsi="Times New Roman" w:cs="Times New Roman"/>
+          <w:sz w:val="24"/>
+          <w:szCs w:val="24"/>
+        </w:rPr>
+        <w:tab/>
+      </w:r>
+      <w:r>
+        <w:rPr>
+          <w:rFonts w:ascii="Times New Roman" w:hAnsi="Times New Roman" w:cs="Times New Roman"/>
+          <w:sz w:val="24"/>
+          <w:szCs w:val="24"/>
+        </w:rPr>
+        <w:t>YouTube. </w:t>
+      </w:r>
+      <w:hyperlink r:id="rId6" w:tgtFrame="_blank" w:history="1">
+        <w:r>
+          <w:rPr>
+            <w:rStyle w:val="Hyperlink"/>
+            <w:rFonts w:ascii="Times New Roman" w:hAnsi="Times New Roman" w:cs="Times New Roman"/>
+            <w:sz w:val="24"/>
+            <w:szCs w:val="24"/>
+          </w:rPr>
+          <w:t>https://www.youtube.com/watch?v=wCnWwJNTu9U</w:t>
+        </w:r>
+      </w:hyperlink>
+    </w:p>
+    <w:p>
+      <w:pPr>
+        <w:spacing w:line="480" w:lineRule="auto"/>
+        <w:rPr>
+          <w:rFonts w:ascii="Times New Roman" w:hAnsi="Times New Roman" w:cs="Times New Roman"/>
+          <w:sz w:val="24"/>
+          <w:szCs w:val="24"/>
+        </w:rPr>
+      </w:pPr>
+    </w:p>
+    <w:p>
+      <w:pPr>
+        <w:spacing w:line="480" w:lineRule="auto"/>
+        <w:rPr>
+          <w:rFonts w:ascii="Times New Roman" w:hAnsi="Times New Roman" w:cs="Times New Roman"/>
+          <w:sz w:val="24"/>
+          <w:szCs w:val="24"/>
+        </w:rPr>
+      </w:pPr>
+      <w:r>
+        <w:rPr>
+          <w:rFonts w:ascii="Times New Roman" w:hAnsi="Times New Roman" w:cs="Times New Roman"/>
+          <w:sz w:val="24"/>
+          <w:szCs w:val="24"/>
+        </w:rPr>
+        <w:t>Panigrahi, S. (2025). </w:t>
+      </w:r>
+      <w:r>
+        <w:rPr>
+          <w:rFonts w:ascii="Times New Roman" w:hAnsi="Times New Roman" w:cs="Times New Roman"/>
+          <w:i/>
+          <w:iCs/>
+          <w:sz w:val="24"/>
+          <w:szCs w:val="24"/>
+        </w:rPr>
+        <w:t>ECET 329 Laboratory Module 7: Agile Project Management SCRUM</w:t>
+      </w:r>
+      <w:r>
+        <w:rPr>
+          <w:rFonts w:ascii="Times New Roman" w:hAnsi="Times New Roman" w:cs="Times New Roman"/>
+          <w:sz w:val="24"/>
+          <w:szCs w:val="24"/>
+        </w:rPr>
+        <w:t> [Lab</w:t>
+      </w:r>
+    </w:p>
+    <w:p>
+      <w:pPr>
+        <w:spacing w:line="480" w:lineRule="auto"/>
+        <w:ind w:firstLine="720"/>
+        <w:rPr>
+          <w:rFonts w:ascii="Times New Roman" w:hAnsi="Times New Roman" w:cs="Times New Roman"/>
+          <w:sz w:val="24"/>
+          <w:szCs w:val="24"/>
+        </w:rPr>
+      </w:pPr>
+      <w:r>
+        <w:rPr>
+          <w:rFonts w:ascii="Times New Roman" w:hAnsi="Times New Roman" w:cs="Times New Roman"/>
+          <w:sz w:val="24"/>
+          <w:szCs w:val="24"/>
+        </w:rPr>
+        <w:t>manual]. Purdue University.</w:t>
+      </w:r>
+    </w:p>
+    <w:p>
+      <w:pPr>
+        <w:spacing w:line="480" w:lineRule="auto"/>
+        <w:rPr>
+          <w:rFonts w:ascii="Times New Roman" w:hAnsi="Times New Roman" w:cs="Times New Roman"/>
+          <w:sz w:val="24"/>
+          <w:szCs w:val="24"/>
+        </w:rPr>
+      </w:pPr>
     </w:p>
     <w:sectPr>
       <w:pgSz w:w="12240" w:h="15840"/>
@@ -1685,6 +1981,119 @@
     </w:lvl>
   </w:abstractNum>
   <w:abstractNum w:abstractNumId="6" w15:restartNumberingAfterBreak="0">
+    <w:nsid w:val="65E3744A"/>
+    <w:multiLevelType w:val="multilevel"/>
+    <w:tmpl w:val="1038790A"/>
+    <w:lvl w:ilvl="0">
+      <w:start w:val="1"/>
+      <w:numFmt w:val="decimal"/>
+      <w:lvlText w:val="%1."/>
+      <w:lvlJc w:val="left"/>
+      <w:pPr>
+        <w:tabs>
+          <w:tab w:val="num" w:pos="720"/>
+        </w:tabs>
+        <w:ind w:left="720" w:hanging="360"/>
+      </w:pPr>
+    </w:lvl>
+    <w:lvl w:ilvl="1" w:tentative="1">
+      <w:start w:val="1"/>
+      <w:numFmt w:val="decimal"/>
+      <w:lvlText w:val="%2."/>
+      <w:lvlJc w:val="left"/>
+      <w:pPr>
+        <w:tabs>
+          <w:tab w:val="num" w:pos="1440"/>
+        </w:tabs>
+        <w:ind w:left="1440" w:hanging="360"/>
+      </w:pPr>
+    </w:lvl>
+    <w:lvl w:ilvl="2" w:tentative="1">
+      <w:start w:val="1"/>
+      <w:numFmt w:val="decimal"/>
+      <w:lvlText w:val="%3."/>
+      <w:lvlJc w:val="left"/>
+      <w:pPr>
+        <w:tabs>
+          <w:tab w:val="num" w:pos="2160"/>
+        </w:tabs>
+        <w:ind w:left="2160" w:hanging="360"/>
+      </w:pPr>
+    </w:lvl>
+    <w:lvl w:ilvl="3" w:tentative="1">
+      <w:start w:val="1"/>
+      <w:numFmt w:val="decimal"/>
+      <w:lvlText w:val="%4."/>
+      <w:lvlJc w:val="left"/>
+      <w:pPr>
+        <w:tabs>
+          <w:tab w:val="num" w:pos="2880"/>
+        </w:tabs>
+        <w:ind w:left="2880" w:hanging="360"/>
+      </w:pPr>
+    </w:lvl>
+    <w:lvl w:ilvl="4" w:tentative="1">
+      <w:start w:val="1"/>
+      <w:numFmt w:val="decimal"/>
+      <w:lvlText w:val="%5."/>
+      <w:lvlJc w:val="left"/>
+      <w:pPr>
+        <w:tabs>
+          <w:tab w:val="num" w:pos="3600"/>
+        </w:tabs>
+        <w:ind w:left="3600" w:hanging="360"/>
+      </w:pPr>
+    </w:lvl>
+    <w:lvl w:ilvl="5" w:tentative="1">
+      <w:start w:val="1"/>
+      <w:numFmt w:val="decimal"/>
+      <w:lvlText w:val="%6."/>
+      <w:lvlJc w:val="left"/>
+      <w:pPr>
+        <w:tabs>
+          <w:tab w:val="num" w:pos="4320"/>
+        </w:tabs>
+        <w:ind w:left="4320" w:hanging="360"/>
+      </w:pPr>
+    </w:lvl>
+    <w:lvl w:ilvl="6" w:tentative="1">
+      <w:start w:val="1"/>
+      <w:numFmt w:val="decimal"/>
+      <w:lvlText w:val="%7."/>
+      <w:lvlJc w:val="left"/>
+      <w:pPr>
+        <w:tabs>
+          <w:tab w:val="num" w:pos="5040"/>
+        </w:tabs>
+        <w:ind w:left="5040" w:hanging="360"/>
+      </w:pPr>
+    </w:lvl>
+    <w:lvl w:ilvl="7" w:tentative="1">
+      <w:start w:val="1"/>
+      <w:numFmt w:val="decimal"/>
+      <w:lvlText w:val="%8."/>
+      <w:lvlJc w:val="left"/>
+      <w:pPr>
+        <w:tabs>
+          <w:tab w:val="num" w:pos="5760"/>
+        </w:tabs>
+        <w:ind w:left="5760" w:hanging="360"/>
+      </w:pPr>
+    </w:lvl>
+    <w:lvl w:ilvl="8" w:tentative="1">
+      <w:start w:val="1"/>
+      <w:numFmt w:val="decimal"/>
+      <w:lvlText w:val="%9."/>
+      <w:lvlJc w:val="left"/>
+      <w:pPr>
+        <w:tabs>
+          <w:tab w:val="num" w:pos="6480"/>
+        </w:tabs>
+        <w:ind w:left="6480" w:hanging="360"/>
+      </w:pPr>
+    </w:lvl>
+  </w:abstractNum>
+  <w:abstractNum w:abstractNumId="7" w15:restartNumberingAfterBreak="0">
     <w:nsid w:val="6F305D6E"/>
     <w:multiLevelType w:val="hybridMultilevel"/>
     <w:tmpl w:val="1F5EDAE0"/>
@@ -1774,7 +2183,7 @@
     <w:abstractNumId w:val="1"/>
   </w:num>
   <w:num w:numId="2" w16cid:durableId="1996956596">
-    <w:abstractNumId w:val="6"/>
+    <w:abstractNumId w:val="7"/>
   </w:num>
   <w:num w:numId="3" w16cid:durableId="595213234">
     <w:abstractNumId w:val="3"/>
@@ -1790,6 +2199,9 @@
   </w:num>
   <w:num w:numId="7" w16cid:durableId="378017623">
     <w:abstractNumId w:val="0"/>
+  </w:num>
+  <w:num w:numId="8" w16cid:durableId="2075857472">
+    <w:abstractNumId w:val="6"/>
   </w:num>
 </w:numbering>
 </file>
@@ -2398,7 +2810,6 @@
   <w:style w:type="character" w:default="1" w:styleId="DefaultParagraphFont">
     <w:name w:val="Default Paragraph Font"/>
     <w:uiPriority w:val="1"/>
-    <w:semiHidden/>
     <w:unhideWhenUsed/>
   </w:style>
   <w:style w:type="table" w:default="1" w:styleId="TableNormal">

</xml_diff>